<commit_message>
fix erorr to the document
</commit_message>
<xml_diff>
--- a/Баг-репорт 1.docx
+++ b/Баг-репорт 1.docx
@@ -63,7 +63,6 @@
               <w:rPr>
                 <w:spacing w:val="0"/>
                 <w:position w:val="0"/>
-                <w:shd w:fill="auto" w:val="clear"/>
               </w:rPr>
             </w:pPr>
             <w:r>
@@ -104,7 +103,6 @@
               <w:rPr>
                 <w:spacing w:val="0"/>
                 <w:position w:val="0"/>
-                <w:shd w:fill="auto" w:val="clear"/>
               </w:rPr>
             </w:pPr>
             <w:r>
@@ -151,7 +149,6 @@
               <w:rPr>
                 <w:spacing w:val="0"/>
                 <w:position w:val="0"/>
-                <w:shd w:fill="auto" w:val="clear"/>
               </w:rPr>
             </w:pPr>
             <w:r>
@@ -217,7 +214,6 @@
               <w:rPr>
                 <w:spacing w:val="0"/>
                 <w:position w:val="0"/>
-                <w:shd w:fill="auto" w:val="clear"/>
               </w:rPr>
             </w:pPr>
           </w:p>
@@ -252,7 +248,6 @@
               <w:rPr>
                 <w:spacing w:val="0"/>
                 <w:position w:val="0"/>
-                <w:shd w:fill="auto" w:val="clear"/>
               </w:rPr>
             </w:pPr>
             <w:r>
@@ -292,19 +287,18 @@
               <w:rPr>
                 <w:spacing w:val="0"/>
                 <w:position w:val="0"/>
-                <w:shd w:fill="auto" w:val="clear"/>
-              </w:rPr>
-            </w:pPr>
-            <w:r>
-              <w:rPr>
-                <w:rFonts w:ascii="Times New Roman" w:hAnsi="Times New Roman" w:cs="Times New Roman" w:eastAsia="Times New Roman"/>
-                <w:color w:val="000000"/>
-                <w:spacing w:val="0"/>
-                <w:position w:val="0"/>
-                <w:sz w:val="28"/>
-                <w:shd w:fill="auto" w:val="clear"/>
-              </w:rPr>
-              <w:t xml:space="preserve">При вводе дробного десятичного числа 0,00 в строку ввода выходит ошибка Please enter an integer</w:t>
+              </w:rPr>
+            </w:pPr>
+            <w:r>
+              <w:rPr>
+                <w:rFonts w:ascii="Times New Roman" w:hAnsi="Times New Roman" w:cs="Times New Roman" w:eastAsia="Times New Roman"/>
+                <w:color w:val="000000"/>
+                <w:spacing w:val="0"/>
+                <w:position w:val="0"/>
+                <w:sz w:val="28"/>
+                <w:shd w:fill="auto" w:val="clear"/>
+              </w:rPr>
+              <w:t xml:space="preserve">При вводе дробного десятичного числа в формате 0,00 в строку ввода выходит ошибка Please enter an integer</w:t>
             </w:r>
           </w:p>
         </w:tc>
@@ -364,7 +358,6 @@
               <w:rPr>
                 <w:spacing w:val="0"/>
                 <w:position w:val="0"/>
-                <w:shd w:fill="auto" w:val="clear"/>
               </w:rPr>
             </w:pPr>
           </w:p>
@@ -559,7 +552,6 @@
               <w:rPr>
                 <w:spacing w:val="0"/>
                 <w:position w:val="0"/>
-                <w:shd w:fill="auto" w:val="clear"/>
               </w:rPr>
             </w:pPr>
           </w:p>
@@ -594,7 +586,6 @@
               <w:rPr>
                 <w:spacing w:val="0"/>
                 <w:position w:val="0"/>
-                <w:shd w:fill="auto" w:val="clear"/>
               </w:rPr>
             </w:pPr>
             <w:r>
@@ -660,9 +651,103 @@
               <w:rPr>
                 <w:spacing w:val="0"/>
                 <w:position w:val="0"/>
-                <w:shd w:fill="auto" w:val="clear"/>
-              </w:rPr>
-            </w:pPr>
+              </w:rPr>
+            </w:pPr>
+          </w:p>
+        </w:tc>
+      </w:tr>
+      <w:tr>
+        <w:trPr>
+          <w:trHeight w:val="585" w:hRule="auto"/>
+          <w:jc w:val="left"/>
+        </w:trPr>
+        <w:tc>
+          <w:tcPr>
+            <w:tcW w:w="2830" w:type="dxa"/>
+            <w:tcBorders>
+              <w:top w:val="single" w:color="000000" w:sz="4"/>
+              <w:left w:val="single" w:color="000000" w:sz="4"/>
+              <w:bottom w:val="single" w:color="000000" w:sz="4"/>
+              <w:right w:val="single" w:color="000000" w:sz="4"/>
+            </w:tcBorders>
+            <w:shd w:color="000000" w:fill="ffffff" w:val="clear"/>
+            <w:tcMar>
+              <w:left w:w="108" w:type="dxa"/>
+              <w:right w:w="108" w:type="dxa"/>
+            </w:tcMar>
+            <w:vAlign w:val="top"/>
+          </w:tcPr>
+          <w:p>
+            <w:pPr>
+              <w:spacing w:before="0" w:after="0" w:line="240"/>
+              <w:ind w:right="0" w:left="0" w:firstLine="0"/>
+              <w:jc w:val="left"/>
+              <w:rPr>
+                <w:spacing w:val="0"/>
+                <w:position w:val="0"/>
+              </w:rPr>
+            </w:pPr>
+            <w:r>
+              <w:rPr>
+                <w:rFonts w:ascii="Times New Roman" w:hAnsi="Times New Roman" w:cs="Times New Roman" w:eastAsia="Times New Roman"/>
+                <w:color w:val="000000"/>
+                <w:spacing w:val="0"/>
+                <w:position w:val="0"/>
+                <w:sz w:val="28"/>
+                <w:shd w:fill="auto" w:val="clear"/>
+              </w:rPr>
+              <w:t xml:space="preserve">Фактический результат:</w:t>
+            </w:r>
+          </w:p>
+        </w:tc>
+        <w:tc>
+          <w:tcPr>
+            <w:tcW w:w="6515" w:type="dxa"/>
+            <w:tcBorders>
+              <w:top w:val="single" w:color="000000" w:sz="4"/>
+              <w:left w:val="single" w:color="000000" w:sz="4"/>
+              <w:bottom w:val="single" w:color="000000" w:sz="4"/>
+              <w:right w:val="single" w:color="000000" w:sz="4"/>
+            </w:tcBorders>
+            <w:shd w:color="000000" w:fill="ffffff" w:val="clear"/>
+            <w:tcMar>
+              <w:left w:w="108" w:type="dxa"/>
+              <w:right w:w="108" w:type="dxa"/>
+            </w:tcMar>
+            <w:vAlign w:val="top"/>
+          </w:tcPr>
+          <w:p>
+            <w:pPr>
+              <w:spacing w:before="0" w:after="0" w:line="240"/>
+              <w:ind w:right="0" w:left="0" w:firstLine="0"/>
+              <w:jc w:val="left"/>
+              <w:rPr>
+                <w:spacing w:val="0"/>
+                <w:position w:val="0"/>
+              </w:rPr>
+            </w:pPr>
+            <w:r>
+              <w:rPr>
+                <w:rFonts w:ascii="Times New Roman" w:hAnsi="Times New Roman" w:cs="Times New Roman" w:eastAsia="Times New Roman"/>
+                <w:color w:val="000000"/>
+                <w:spacing w:val="0"/>
+                <w:position w:val="0"/>
+                <w:sz w:val="28"/>
+                <w:shd w:fill="auto" w:val="clear"/>
+              </w:rPr>
+              <w:t xml:space="preserve">Выходит результат: </w:t>
+            </w:r>
+            <w:r>
+              <w:rPr>
+                <w:rFonts w:ascii="Times New Roman" w:hAnsi="Times New Roman" w:cs="Times New Roman" w:eastAsia="Times New Roman"/>
+                <w:color w:val="000000"/>
+                <w:spacing w:val="0"/>
+                <w:position w:val="0"/>
+                <w:sz w:val="28"/>
+                <w:shd w:fill="auto" w:val="clear"/>
+              </w:rPr>
+              <w:t xml:space="preserve">ошибка Please enter an integer</w:t>
+            </w:r>
           </w:p>
         </w:tc>
       </w:tr>
@@ -695,19 +780,18 @@
               <w:rPr>
                 <w:spacing w:val="0"/>
                 <w:position w:val="0"/>
-                <w:shd w:fill="auto" w:val="clear"/>
-              </w:rPr>
-            </w:pPr>
-            <w:r>
-              <w:rPr>
-                <w:rFonts w:ascii="Times New Roman" w:hAnsi="Times New Roman" w:cs="Times New Roman" w:eastAsia="Times New Roman"/>
-                <w:color w:val="000000"/>
-                <w:spacing w:val="0"/>
-                <w:position w:val="0"/>
-                <w:sz w:val="28"/>
-                <w:shd w:fill="auto" w:val="clear"/>
-              </w:rPr>
-              <w:t xml:space="preserve">Фактический результат:</w:t>
+              </w:rPr>
+            </w:pPr>
+            <w:r>
+              <w:rPr>
+                <w:rFonts w:ascii="Times New Roman" w:hAnsi="Times New Roman" w:cs="Times New Roman" w:eastAsia="Times New Roman"/>
+                <w:color w:val="000000"/>
+                <w:spacing w:val="0"/>
+                <w:position w:val="0"/>
+                <w:sz w:val="28"/>
+                <w:shd w:fill="auto" w:val="clear"/>
+              </w:rPr>
+              <w:t xml:space="preserve">Приоритет:</w:t>
             </w:r>
           </w:p>
         </w:tc>
@@ -733,22 +817,36 @@
               <w:ind w:right="0" w:left="0" w:firstLine="0"/>
               <w:jc w:val="left"/>
               <w:rPr>
-                <w:spacing w:val="0"/>
-                <w:position w:val="0"/>
-                <w:shd w:fill="auto" w:val="clear"/>
-              </w:rPr>
-            </w:pPr>
-            <w:r>
-              <w:rPr>
-                <w:rFonts w:ascii="Times New Roman" w:hAnsi="Times New Roman" w:cs="Times New Roman" w:eastAsia="Times New Roman"/>
-                <w:color w:val="000000"/>
-                <w:spacing w:val="0"/>
-                <w:position w:val="0"/>
-                <w:sz w:val="28"/>
-                <w:shd w:fill="auto" w:val="clear"/>
-              </w:rPr>
-              <w:t xml:space="preserve">Кнопка "Отправить" не реагирует на нажатие.</w:t>
-            </w:r>
+                <w:rFonts w:ascii="Times New Roman" w:hAnsi="Times New Roman" w:cs="Times New Roman" w:eastAsia="Times New Roman"/>
+                <w:color w:val="000000"/>
+                <w:spacing w:val="0"/>
+                <w:position w:val="0"/>
+                <w:sz w:val="28"/>
+                <w:shd w:fill="auto" w:val="clear"/>
+              </w:rPr>
+            </w:pPr>
+            <w:r>
+              <w:rPr>
+                <w:rFonts w:ascii="Times New Roman" w:hAnsi="Times New Roman" w:cs="Times New Roman" w:eastAsia="Times New Roman"/>
+                <w:color w:val="000000"/>
+                <w:spacing w:val="0"/>
+                <w:position w:val="0"/>
+                <w:sz w:val="28"/>
+                <w:shd w:fill="auto" w:val="clear"/>
+              </w:rPr>
+              <w:t xml:space="preserve">Средний</w:t>
+            </w:r>
+          </w:p>
+          <w:p>
+            <w:pPr>
+              <w:spacing w:before="0" w:after="0" w:line="240"/>
+              <w:ind w:right="0" w:left="0" w:firstLine="0"/>
+              <w:jc w:val="left"/>
+              <w:rPr>
+                <w:spacing w:val="0"/>
+                <w:position w:val="0"/>
+              </w:rPr>
+            </w:pPr>
           </w:p>
         </w:tc>
       </w:tr>
@@ -781,19 +879,18 @@
               <w:rPr>
                 <w:spacing w:val="0"/>
                 <w:position w:val="0"/>
-                <w:shd w:fill="auto" w:val="clear"/>
-              </w:rPr>
-            </w:pPr>
-            <w:r>
-              <w:rPr>
-                <w:rFonts w:ascii="Times New Roman" w:hAnsi="Times New Roman" w:cs="Times New Roman" w:eastAsia="Times New Roman"/>
-                <w:color w:val="000000"/>
-                <w:spacing w:val="0"/>
-                <w:position w:val="0"/>
-                <w:sz w:val="28"/>
-                <w:shd w:fill="auto" w:val="clear"/>
-              </w:rPr>
-              <w:t xml:space="preserve">Приоритет:</w:t>
+              </w:rPr>
+            </w:pPr>
+            <w:r>
+              <w:rPr>
+                <w:rFonts w:ascii="Times New Roman" w:hAnsi="Times New Roman" w:cs="Times New Roman" w:eastAsia="Times New Roman"/>
+                <w:color w:val="000000"/>
+                <w:spacing w:val="0"/>
+                <w:position w:val="0"/>
+                <w:sz w:val="28"/>
+                <w:shd w:fill="auto" w:val="clear"/>
+              </w:rPr>
+              <w:t xml:space="preserve">Серьезность:</w:t>
             </w:r>
           </w:p>
         </w:tc>
@@ -836,107 +933,6 @@
                 <w:sz w:val="28"/>
                 <w:shd w:fill="auto" w:val="clear"/>
               </w:rPr>
-              <w:t xml:space="preserve">Средний</w:t>
-            </w:r>
-          </w:p>
-          <w:p>
-            <w:pPr>
-              <w:spacing w:before="0" w:after="0" w:line="240"/>
-              <w:ind w:right="0" w:left="0" w:firstLine="0"/>
-              <w:jc w:val="left"/>
-              <w:rPr>
-                <w:spacing w:val="0"/>
-                <w:position w:val="0"/>
-                <w:shd w:fill="auto" w:val="clear"/>
-              </w:rPr>
-            </w:pPr>
-          </w:p>
-        </w:tc>
-      </w:tr>
-      <w:tr>
-        <w:trPr>
-          <w:trHeight w:val="1" w:hRule="atLeast"/>
-          <w:jc w:val="left"/>
-        </w:trPr>
-        <w:tc>
-          <w:tcPr>
-            <w:tcW w:w="2830" w:type="dxa"/>
-            <w:tcBorders>
-              <w:top w:val="single" w:color="000000" w:sz="4"/>
-              <w:left w:val="single" w:color="000000" w:sz="4"/>
-              <w:bottom w:val="single" w:color="000000" w:sz="4"/>
-              <w:right w:val="single" w:color="000000" w:sz="4"/>
-            </w:tcBorders>
-            <w:shd w:color="000000" w:fill="ffffff" w:val="clear"/>
-            <w:tcMar>
-              <w:left w:w="108" w:type="dxa"/>
-              <w:right w:w="108" w:type="dxa"/>
-            </w:tcMar>
-            <w:vAlign w:val="top"/>
-          </w:tcPr>
-          <w:p>
-            <w:pPr>
-              <w:spacing w:before="0" w:after="0" w:line="240"/>
-              <w:ind w:right="0" w:left="0" w:firstLine="0"/>
-              <w:jc w:val="left"/>
-              <w:rPr>
-                <w:spacing w:val="0"/>
-                <w:position w:val="0"/>
-                <w:shd w:fill="auto" w:val="clear"/>
-              </w:rPr>
-            </w:pPr>
-            <w:r>
-              <w:rPr>
-                <w:rFonts w:ascii="Times New Roman" w:hAnsi="Times New Roman" w:cs="Times New Roman" w:eastAsia="Times New Roman"/>
-                <w:color w:val="000000"/>
-                <w:spacing w:val="0"/>
-                <w:position w:val="0"/>
-                <w:sz w:val="28"/>
-                <w:shd w:fill="auto" w:val="clear"/>
-              </w:rPr>
-              <w:t xml:space="preserve">Серьезность:</w:t>
-            </w:r>
-          </w:p>
-        </w:tc>
-        <w:tc>
-          <w:tcPr>
-            <w:tcW w:w="6515" w:type="dxa"/>
-            <w:tcBorders>
-              <w:top w:val="single" w:color="000000" w:sz="4"/>
-              <w:left w:val="single" w:color="000000" w:sz="4"/>
-              <w:bottom w:val="single" w:color="000000" w:sz="4"/>
-              <w:right w:val="single" w:color="000000" w:sz="4"/>
-            </w:tcBorders>
-            <w:shd w:color="000000" w:fill="ffffff" w:val="clear"/>
-            <w:tcMar>
-              <w:left w:w="108" w:type="dxa"/>
-              <w:right w:w="108" w:type="dxa"/>
-            </w:tcMar>
-            <w:vAlign w:val="top"/>
-          </w:tcPr>
-          <w:p>
-            <w:pPr>
-              <w:spacing w:before="0" w:after="0" w:line="240"/>
-              <w:ind w:right="0" w:left="0" w:firstLine="0"/>
-              <w:jc w:val="left"/>
-              <w:rPr>
-                <w:rFonts w:ascii="Times New Roman" w:hAnsi="Times New Roman" w:cs="Times New Roman" w:eastAsia="Times New Roman"/>
-                <w:color w:val="000000"/>
-                <w:spacing w:val="0"/>
-                <w:position w:val="0"/>
-                <w:sz w:val="28"/>
-                <w:shd w:fill="auto" w:val="clear"/>
-              </w:rPr>
-            </w:pPr>
-            <w:r>
-              <w:rPr>
-                <w:rFonts w:ascii="Times New Roman" w:hAnsi="Times New Roman" w:cs="Times New Roman" w:eastAsia="Times New Roman"/>
-                <w:color w:val="000000"/>
-                <w:spacing w:val="0"/>
-                <w:position w:val="0"/>
-                <w:sz w:val="28"/>
-                <w:shd w:fill="auto" w:val="clear"/>
-              </w:rPr>
               <w:t xml:space="preserve">Незначительный</w:t>
             </w:r>
           </w:p>
@@ -948,7 +944,6 @@
               <w:rPr>
                 <w:spacing w:val="0"/>
                 <w:position w:val="0"/>
-                <w:shd w:fill="auto" w:val="clear"/>
               </w:rPr>
             </w:pPr>
           </w:p>

</xml_diff>